<commit_message>
Added Poster and Updated Result in Writeup.docx
</commit_message>
<xml_diff>
--- a/Write up.docx
+++ b/Write up.docx
@@ -1,6 +1,6 @@
 
 <file path=word/document.xml><?xml version="1.0" encoding="utf-8"?>
-<w:document xmlns:ve="http://schemas.openxmlformats.org/markup-compatibility/2006" xmlns:o="urn:schemas-microsoft-com:office:office" xmlns:r="http://schemas.openxmlformats.org/officeDocument/2006/relationships" xmlns:m="http://schemas.openxmlformats.org/officeDocument/2006/math" xmlns:v="urn:schemas-microsoft-com:vml" xmlns:wp="http://schemas.openxmlformats.org/drawingml/2006/wordprocessingDrawing" xmlns:w10="urn:schemas-microsoft-com:office:word" xmlns:w="http://schemas.openxmlformats.org/wordprocessingml/2006/main" xmlns:wne="http://schemas.microsoft.com/office/word/2006/wordml">
+<w:document xmlns:wpc="http://schemas.microsoft.com/office/word/2010/wordprocessingCanvas" xmlns:mo="http://schemas.microsoft.com/office/mac/office/2008/main" xmlns:mc="http://schemas.openxmlformats.org/markup-compatibility/2006" xmlns:mv="urn:schemas-microsoft-com:mac:vml" xmlns:o="urn:schemas-microsoft-com:office:office" xmlns:r="http://schemas.openxmlformats.org/officeDocument/2006/relationships" xmlns:m="http://schemas.openxmlformats.org/officeDocument/2006/math" xmlns:v="urn:schemas-microsoft-com:vml" xmlns:wp14="http://schemas.microsoft.com/office/word/2010/wordprocessingDrawing" xmlns:wp="http://schemas.openxmlformats.org/drawingml/2006/wordprocessingDrawing" xmlns:w10="urn:schemas-microsoft-com:office:word" xmlns:w="http://schemas.openxmlformats.org/wordprocessingml/2006/main" xmlns:w14="http://schemas.microsoft.com/office/word/2010/wordml" xmlns:wpg="http://schemas.microsoft.com/office/word/2010/wordprocessingGroup" xmlns:wpi="http://schemas.microsoft.com/office/word/2010/wordprocessingInk" xmlns:wne="http://schemas.microsoft.com/office/word/2006/wordml" xmlns:wps="http://schemas.microsoft.com/office/word/2010/wordprocessingShape" mc:Ignorable="w14 wp14">
   <w:body>
     <w:p>
       <w:r>
@@ -28,21 +28,8 @@
       </w:r>
     </w:p>
     <w:p>
-      <w:proofErr w:type="spellStart"/>
-      <w:r>
-        <w:t>Tu</w:t>
-      </w:r>
-      <w:proofErr w:type="spellEnd"/>
-      <w:r>
-        <w:t xml:space="preserve"> Le </w:t>
-      </w:r>
-      <w:proofErr w:type="spellStart"/>
-      <w:r>
-        <w:t>Phu</w:t>
-      </w:r>
-      <w:proofErr w:type="spellEnd"/>
-      <w:r>
-        <w:t xml:space="preserve"> Hoang</w:t>
+      <w:r>
+        <w:t>Tu Le Phu Hoang</w:t>
       </w:r>
     </w:p>
     <w:p>
@@ -82,19 +69,32 @@
         <w:t>Universities have thousands of students enrolled and offer hundreds of courses from different schools</w:t>
       </w:r>
       <w:r>
-        <w:t xml:space="preserve">. However, universities have limited classrooms to hold lectures and discussion for these courses. They are tasked </w:t>
+        <w:t xml:space="preserve">. However, universities have limited classrooms to hold lectures and discussion for these courses. They are </w:t>
+      </w:r>
+      <w:proofErr w:type="gramStart"/>
+      <w:r>
+        <w:t xml:space="preserve">tasked </w:t>
       </w:r>
       <w:r>
         <w:t xml:space="preserve"> </w:t>
       </w:r>
       <w:r>
-        <w:t>with assigning a number of courses to classrooms, taking into consideration certain constraints, such as the size of a classroom and conflicting</w:t>
+        <w:t>with</w:t>
+      </w:r>
+      <w:proofErr w:type="gramEnd"/>
+      <w:r>
+        <w:t xml:space="preserve"> assigning a number of courses to classrooms, taking into consideration certain constraints, such as the size of a classroom and conflicting</w:t>
       </w:r>
       <w:r>
         <w:t xml:space="preserve"> times. The </w:t>
       </w:r>
-      <w:r>
-        <w:t xml:space="preserve">class scheduling problem is a nonlinear, multivariable problem. </w:t>
+      <w:proofErr w:type="gramStart"/>
+      <w:r>
+        <w:t>class scheduling</w:t>
+      </w:r>
+      <w:proofErr w:type="gramEnd"/>
+      <w:r>
+        <w:t xml:space="preserve"> problem is a nonlinear, multivariable problem. </w:t>
       </w:r>
       <w:r>
         <w:t xml:space="preserve"> </w:t>
@@ -218,13 +218,26 @@
         <w:t>, one has to assign courses to classroom and maxi</w:t>
       </w:r>
       <w:r>
-        <w:t>mize its utility. For example, some professor like</w:t>
-      </w:r>
+        <w:t xml:space="preserve">mize its utility. For example, some </w:t>
+      </w:r>
+      <w:proofErr w:type="gramStart"/>
+      <w:r>
+        <w:t>professor like</w:t>
+      </w:r>
+      <w:proofErr w:type="gramEnd"/>
       <w:r>
         <w:t xml:space="preserve"> to work in the morning. Others like to work in the afternoon. A good schedule should try to fit the professor's preference</w:t>
       </w:r>
       <w:r>
-        <w:t xml:space="preserve"> as much as possible, especially</w:t>
+        <w:t xml:space="preserve"> as much as </w:t>
+      </w:r>
+      <w:proofErr w:type="gramStart"/>
+      <w:r>
+        <w:t>possible,</w:t>
+      </w:r>
+      <w:proofErr w:type="gramEnd"/>
+      <w:r>
+        <w:t xml:space="preserve"> especially</w:t>
       </w:r>
       <w:r>
         <w:t xml:space="preserve"> it's not enough to only assign a course to a classroom with higher capacity. It does not make sense to put a class with 45 students to a hall supporting 300 students. However, putting a 50 student to a classroom of 80 can h</w:t>
@@ -233,7 +246,15 @@
         <w:t xml:space="preserve">ave some benefits. For instance, </w:t>
       </w:r>
       <w:r>
-        <w:t xml:space="preserve">it reduces a chances of students' cheating. There are many models and formulations </w:t>
+        <w:t xml:space="preserve">it reduces </w:t>
+      </w:r>
+      <w:proofErr w:type="gramStart"/>
+      <w:r>
+        <w:t>a chances</w:t>
+      </w:r>
+      <w:proofErr w:type="gramEnd"/>
+      <w:r>
+        <w:t xml:space="preserve"> of students' cheating. There are many models and formulations </w:t>
       </w:r>
       <w:r>
         <w:t>that are used to solve this</w:t>
@@ -273,31 +294,42 @@
         <w:t xml:space="preserve"> use of local search techniques </w:t>
       </w:r>
       <w:r>
-        <w:t xml:space="preserve">that try to find a good solution </w:t>
-      </w:r>
-      <w:r>
-        <w:t xml:space="preserve">, </w:t>
-      </w:r>
-      <w:r>
-        <w:t xml:space="preserve">such as simulated annealing, genetic </w:t>
+        <w:t xml:space="preserve">that try to find a good </w:t>
+      </w:r>
+      <w:proofErr w:type="gramStart"/>
+      <w:r>
+        <w:t xml:space="preserve">solution </w:t>
+      </w:r>
+      <w:r>
+        <w:t>,</w:t>
+      </w:r>
+      <w:proofErr w:type="gramEnd"/>
+      <w:r>
+        <w:t xml:space="preserve"> </w:t>
+      </w:r>
+      <w:r>
+        <w:t xml:space="preserve">such as </w:t>
+      </w:r>
+      <w:proofErr w:type="spellStart"/>
+      <w:r>
+        <w:t>simul</w:t>
+      </w:r>
+      <w:r>
+        <w:t>ed</w:t>
+      </w:r>
+      <w:proofErr w:type="spellEnd"/>
+      <w:r>
+        <w:t xml:space="preserve"> annealing, genetic algorithm. </w:t>
       </w:r>
       <w:r>
         <w:lastRenderedPageBreak/>
-        <w:t>algorithm. The problem with theses algorithm</w:t>
+        <w:t>The problem with theses algorithm</w:t>
       </w:r>
       <w:r>
         <w:t>s</w:t>
       </w:r>
       <w:r>
-        <w:t xml:space="preserve"> is that it does not yield an optimal solution. However, some researches also introduce solution to CS by using linear programming technique combined with Boolean </w:t>
-      </w:r>
-      <w:proofErr w:type="spellStart"/>
-      <w:r>
-        <w:t>Satisfiability</w:t>
-      </w:r>
-      <w:proofErr w:type="spellEnd"/>
-      <w:r>
-        <w:t xml:space="preserve"> </w:t>
+        <w:t xml:space="preserve"> is that it does not yield an optimal solution. However, some researches also introduce solution to CS by using linear programming technique combined with Boolean Satisfiability </w:t>
       </w:r>
       <w:r>
         <w:t>(SAT) solving</w:t>
@@ -395,11 +427,19 @@
           <w:rFonts w:eastAsiaTheme="minorEastAsia"/>
         </w:rPr>
       </w:pPr>
-      <w:r>
-        <w:rPr>
-          <w:rFonts w:eastAsiaTheme="minorEastAsia"/>
-        </w:rPr>
-        <w:t>where (</w:t>
+      <w:proofErr w:type="gramStart"/>
+      <w:r>
+        <w:rPr>
+          <w:rFonts w:eastAsiaTheme="minorEastAsia"/>
+        </w:rPr>
+        <w:t>where</w:t>
+      </w:r>
+      <w:proofErr w:type="gramEnd"/>
+      <w:r>
+        <w:rPr>
+          <w:rFonts w:eastAsiaTheme="minorEastAsia"/>
+        </w:rPr>
+        <w:t xml:space="preserve"> (</w:t>
       </w:r>
       <w:r>
         <w:rPr>
@@ -425,6 +465,7 @@
         </w:rPr>
         <w:t xml:space="preserve">a period (.)  </w:t>
       </w:r>
+      <w:proofErr w:type="gramStart"/>
       <w:r>
         <w:rPr>
           <w:rFonts w:eastAsiaTheme="minorEastAsia"/>
@@ -435,7 +476,14 @@
         <w:rPr>
           <w:rFonts w:eastAsiaTheme="minorEastAsia"/>
         </w:rPr>
-        <w:t xml:space="preserve">resents logical AND </w:t>
+        <w:t>resents</w:t>
+      </w:r>
+      <w:proofErr w:type="gramEnd"/>
+      <w:r>
+        <w:rPr>
+          <w:rFonts w:eastAsiaTheme="minorEastAsia"/>
+        </w:rPr>
+        <w:t xml:space="preserve"> logical AND </w:t>
       </w:r>
       <w:proofErr w:type="spellStart"/>
       <w:r>
@@ -491,8 +539,8 @@
     <w:p>
       <w:pPr>
         <w:rPr>
+          <w:rFonts w:ascii="Cambria Math" w:hAnsi="Cambria Math"/>
           <w:oMath/>
-          <w:rFonts w:ascii="Cambria Math" w:hAnsi="Cambria Math"/>
         </w:rPr>
       </w:pPr>
       <w:r>
@@ -535,7 +583,15 @@
         <w:t>s</w:t>
       </w:r>
       <w:r>
-        <w:t xml:space="preserve"> use of backtracking search with some heuristic functions. SAT solvers has been optimized with algorithm such as </w:t>
+        <w:t xml:space="preserve"> use of backtracking search with some heuristic functions. </w:t>
+      </w:r>
+      <w:proofErr w:type="gramStart"/>
+      <w:r>
+        <w:t>SAT solvers has</w:t>
+      </w:r>
+      <w:proofErr w:type="gramEnd"/>
+      <w:r>
+        <w:t xml:space="preserve"> been optimized with algorithm such as </w:t>
       </w:r>
       <w:r>
         <w:t xml:space="preserve">to </w:t>
@@ -591,8 +647,8 @@
     <w:p>
       <w:pPr>
         <w:rPr>
+          <w:rFonts w:ascii="Cambria Math" w:eastAsiaTheme="minorEastAsia" w:hAnsi="Cambria Math" w:hint="eastAsia"/>
           <w:oMath/>
-          <w:rFonts w:ascii="Cambria Math" w:eastAsiaTheme="minorEastAsia" w:hAnsi="Cambria Math"/>
         </w:rPr>
       </w:pPr>
       <m:oMathPara>
@@ -607,9 +663,11 @@
       </m:oMathPara>
     </w:p>
     <w:p>
+      <w:proofErr w:type="gramStart"/>
       <w:r>
         <w:t>where</w:t>
       </w:r>
+      <w:proofErr w:type="gramEnd"/>
       <w:r>
         <w:t xml:space="preserve"> </w:t>
       </w:r>
@@ -782,8 +840,8 @@
           <w:numId w:val="2"/>
         </w:numPr>
         <w:rPr>
+          <w:rFonts w:ascii="Cambria Math" w:hAnsi="Cambria Math"/>
           <w:oMath/>
-          <w:rFonts w:ascii="Cambria Math" w:hAnsi="Cambria Math"/>
         </w:rPr>
       </w:pPr>
       <w:r>
@@ -801,8 +859,8 @@
           <w:numId w:val="2"/>
         </w:numPr>
         <w:rPr>
+          <w:rFonts w:ascii="Cambria Math" w:hAnsi="Cambria Math"/>
           <w:oMath/>
-          <w:rFonts w:ascii="Cambria Math" w:hAnsi="Cambria Math"/>
         </w:rPr>
       </w:pPr>
       <w:r>
@@ -820,8 +878,8 @@
           <w:numId w:val="2"/>
         </w:numPr>
         <w:rPr>
+          <w:rFonts w:ascii="Cambria Math" w:hAnsi="Cambria Math"/>
           <w:oMath/>
-          <w:rFonts w:ascii="Cambria Math" w:hAnsi="Cambria Math"/>
         </w:rPr>
       </w:pPr>
       <w:r>
@@ -841,20 +899,42 @@
         <w:rPr>
           <w:rFonts w:eastAsiaTheme="minorEastAsia"/>
         </w:rPr>
-        <w:t>Discussing about utility, it needs t avoid putting low-capacity to big-capacity classroom.</w:t>
-      </w:r>
-    </w:p>
-    <w:p>
-      <w:pPr>
-        <w:rPr>
-          <w:rFonts w:eastAsiaTheme="minorEastAsia"/>
-        </w:rPr>
-      </w:pPr>
-      <w:r>
-        <w:rPr>
-          <w:rFonts w:eastAsiaTheme="minorEastAsia"/>
-        </w:rPr>
-        <w:t xml:space="preserve">the problem becomes minimizing </w:t>
+        <w:t xml:space="preserve">Discussing about utility, it needs t avoid putting </w:t>
+      </w:r>
+      <w:proofErr w:type="gramStart"/>
+      <w:r>
+        <w:rPr>
+          <w:rFonts w:eastAsiaTheme="minorEastAsia"/>
+        </w:rPr>
+        <w:t>low-capacity</w:t>
+      </w:r>
+      <w:proofErr w:type="gramEnd"/>
+      <w:r>
+        <w:rPr>
+          <w:rFonts w:eastAsiaTheme="minorEastAsia"/>
+        </w:rPr>
+        <w:t xml:space="preserve"> to big-capacity classroom.</w:t>
+      </w:r>
+    </w:p>
+    <w:p>
+      <w:pPr>
+        <w:rPr>
+          <w:rFonts w:eastAsiaTheme="minorEastAsia"/>
+        </w:rPr>
+      </w:pPr>
+      <w:proofErr w:type="gramStart"/>
+      <w:r>
+        <w:rPr>
+          <w:rFonts w:eastAsiaTheme="minorEastAsia"/>
+        </w:rPr>
+        <w:t>the</w:t>
+      </w:r>
+      <w:proofErr w:type="gramEnd"/>
+      <w:r>
+        <w:rPr>
+          <w:rFonts w:eastAsiaTheme="minorEastAsia"/>
+        </w:rPr>
+        <w:t xml:space="preserve"> problem becomes minimizing </w:t>
       </w:r>
     </w:p>
     <w:p>
@@ -872,7 +952,7 @@
             <m:naryPr>
               <m:chr m:val="∑"/>
               <m:limLoc m:val="undOvr"/>
-              <m:supHide m:val="on"/>
+              <m:supHide m:val="1"/>
               <m:ctrlPr>
                 <w:rPr>
                   <w:rFonts w:ascii="Cambria Math" w:eastAsiaTheme="minorEastAsia" w:hAnsi="Cambria Math"/>
@@ -993,11 +1073,19 @@
           <w:rFonts w:eastAsiaTheme="minorEastAsia"/>
         </w:rPr>
       </w:pPr>
-      <w:r>
-        <w:rPr>
-          <w:rFonts w:eastAsiaTheme="minorEastAsia"/>
-        </w:rPr>
-        <w:t xml:space="preserve">with </w:t>
+      <w:proofErr w:type="gramStart"/>
+      <w:r>
+        <w:rPr>
+          <w:rFonts w:eastAsiaTheme="minorEastAsia"/>
+        </w:rPr>
+        <w:t>with</w:t>
+      </w:r>
+      <w:proofErr w:type="gramEnd"/>
+      <w:r>
+        <w:rPr>
+          <w:rFonts w:eastAsiaTheme="minorEastAsia"/>
+        </w:rPr>
+        <w:t xml:space="preserve"> </w:t>
       </w:r>
       <w:r>
         <w:rPr>
@@ -1113,7 +1201,21 @@
         <w:rPr>
           <w:rFonts w:eastAsiaTheme="minorEastAsia"/>
         </w:rPr>
-        <w:t xml:space="preserve">, et al.,  they attempt to solve the class scheduling problem in a high school setting, rather than a university. This problem is slightly different in that there are </w:t>
+        <w:t>, et al.</w:t>
+      </w:r>
+      <w:proofErr w:type="gramStart"/>
+      <w:r>
+        <w:rPr>
+          <w:rFonts w:eastAsiaTheme="minorEastAsia"/>
+        </w:rPr>
+        <w:t>,  they</w:t>
+      </w:r>
+      <w:proofErr w:type="gramEnd"/>
+      <w:r>
+        <w:rPr>
+          <w:rFonts w:eastAsiaTheme="minorEastAsia"/>
+        </w:rPr>
+        <w:t xml:space="preserve"> attempt to solve the class scheduling problem in a high school setting, rather than a university. This problem is slightly different in that there are </w:t>
       </w:r>
       <w:r>
         <w:rPr>
@@ -1282,8 +1384,8 @@
     <w:p>
       <w:pPr>
         <w:rPr>
+          <w:rFonts w:ascii="Cambria Math" w:hAnsi="Cambria Math"/>
           <w:oMath/>
-          <w:rFonts w:ascii="Cambria Math" w:hAnsi="Cambria Math"/>
         </w:rPr>
       </w:pPr>
       <w:r>
@@ -1437,7 +1539,14 @@
         <w:rPr>
           <w:i/>
         </w:rPr>
-        <w:t>New data structure</w:t>
+        <w:t xml:space="preserve">New data </w:t>
+      </w:r>
+      <w:proofErr w:type="gramStart"/>
+      <w:r>
+        <w:rPr>
+          <w:i/>
+        </w:rPr>
+        <w:t>structure</w:t>
       </w:r>
       <w:r>
         <w:rPr>
@@ -1452,13 +1561,25 @@
         <w:t xml:space="preserve"> </w:t>
       </w:r>
       <w:r>
-        <w:t xml:space="preserve">: Since a class has many properties, we decided to introduce </w:t>
+        <w:t>:</w:t>
+      </w:r>
+      <w:proofErr w:type="gramEnd"/>
+      <w:r>
+        <w:t xml:space="preserve"> Since a class has many properties, we decided to introduce </w:t>
       </w:r>
       <w:r>
         <w:t xml:space="preserve">a new Python class, called "Class", that would contain the information of a class, such as the major it is under, the number of students enrolled in the course, its course number, and the timeslot it is assigned. </w:t>
       </w:r>
       <w:r>
-        <w:t xml:space="preserve"> For similar reasons, we also made a class, called "Classroom" for each room. The Classroom class contains the following information of each classroom: the size of the room (number of seats), the number of timeslots that the rooms has, the ID of the classroom, and the assigned timeslots to the classroom.</w:t>
+        <w:t xml:space="preserve"> For similar reasons, we also made a class, called "Classroom" for each room. The Classroom class contains the following information of each classroom: the size of the room (number of seats), the number of timeslots that the </w:t>
+      </w:r>
+      <w:proofErr w:type="gramStart"/>
+      <w:r>
+        <w:t>rooms has</w:t>
+      </w:r>
+      <w:proofErr w:type="gramEnd"/>
+      <w:r>
+        <w:t>, the ID of the classroom, and the assigned timeslots to the classroom.</w:t>
       </w:r>
     </w:p>
     <w:p>
@@ -1479,7 +1600,15 @@
         <w:t xml:space="preserve">Function to Optimize: </w:t>
       </w:r>
       <w:r>
-        <w:t xml:space="preserve">In order to measure the effectiveness of our class scheduling algorithm, we introduced a function that calculated the </w:t>
+        <w:t xml:space="preserve">In order to measure the effectiveness of our </w:t>
+      </w:r>
+      <w:proofErr w:type="gramStart"/>
+      <w:r>
+        <w:t>class scheduling</w:t>
+      </w:r>
+      <w:proofErr w:type="gramEnd"/>
+      <w:r>
+        <w:t xml:space="preserve"> algorithm, we introduced a function that calculated the </w:t>
       </w:r>
       <w:r>
         <w:t>cost of our current schedule. As mentioned previously, the cost is simply the number of students that are in a class with a conflicting schedule or that do not have space in the classroom due to insufficient space</w:t>
@@ -1506,7 +1635,15 @@
         <w:t>Optimization Code</w:t>
       </w:r>
       <w:r>
-        <w:t>: Once we have this function, we can optimize it to compute an effective class schedule. We use the simulated annealing method for optimizing our cost function, as it makes things easier since it requires no derivatives. Since one of our homework assignments was to implement  simulated annealing, the majority of the code was reused, with only a few minor adjustments.</w:t>
+        <w:t xml:space="preserve">: Once we have this function, we can optimize it to compute an effective class schedule. We use the simulated annealing method for optimizing our cost function, as it makes things easier since it requires no derivatives. Since one of our homework assignments was to </w:t>
+      </w:r>
+      <w:proofErr w:type="gramStart"/>
+      <w:r>
+        <w:t>implement  simulated</w:t>
+      </w:r>
+      <w:proofErr w:type="gramEnd"/>
+      <w:r>
+        <w:t xml:space="preserve"> annealing, the majority of the code was reused, with only a few minor adjustments.</w:t>
       </w:r>
     </w:p>
     <w:p>
@@ -1522,40 +1659,35 @@
     <w:p>
       <w:r>
         <w:tab/>
-        <w:t xml:space="preserve">As far as responsibilities go, Derek was the major contributor for the code section, doing everything except for coding up the Python class "Class", which was done by Tu. The write up was left for Rodrigo Hernandez, except for citations to previous work, in which </w:t>
-      </w:r>
-      <w:proofErr w:type="spellStart"/>
-      <w:r>
-        <w:t>Tu</w:t>
-      </w:r>
-      <w:proofErr w:type="spellEnd"/>
-      <w:r>
-        <w:t xml:space="preserve"> and Dylan researched previous work in class scheduling and wrote the citations for them. The poster was done by </w:t>
-      </w:r>
-      <w:proofErr w:type="spellStart"/>
-      <w:r>
-        <w:t>Tu</w:t>
-      </w:r>
-      <w:proofErr w:type="spellEnd"/>
+        <w:t xml:space="preserve">As far as responsibilities go, Derek was the major contributor for the code section, doing everything except for coding up the Python class "Class", which was done by Tu. The write up was left for Rodrigo Hernandez, except for citations to previous work, in which Tu and Dylan researched previous work in class scheduling and wrote the citations for them. </w:t>
+      </w:r>
+      <w:proofErr w:type="gramStart"/>
+      <w:r>
+        <w:t>The poster was done by Tu</w:t>
+      </w:r>
+      <w:proofErr w:type="gramEnd"/>
       <w:r>
         <w:t xml:space="preserve">, as he has had experience in making poster before. </w:t>
       </w:r>
-      <w:proofErr w:type="spellStart"/>
-      <w:r>
-        <w:t>Tu</w:t>
-      </w:r>
-      <w:proofErr w:type="spellEnd"/>
-      <w:r>
-        <w:t xml:space="preserve"> was also responsible for creating the graphs in the results </w:t>
-      </w:r>
-      <w:r>
-        <w:t xml:space="preserve">Dylan was </w:t>
+      <w:r>
+        <w:t xml:space="preserve">Tu was also responsible for creating the graphs in the results </w:t>
+      </w:r>
+      <w:r>
+        <w:t xml:space="preserve">Dylan </w:t>
+      </w:r>
+      <w:proofErr w:type="gramStart"/>
+      <w:r>
+        <w:t xml:space="preserve">was </w:t>
       </w:r>
       <w:r>
         <w:t xml:space="preserve"> </w:t>
       </w:r>
       <w:r>
-        <w:t>the one responsible for gathering data about all th</w:t>
+        <w:t>the</w:t>
+      </w:r>
+      <w:proofErr w:type="gramEnd"/>
+      <w:r>
+        <w:t xml:space="preserve"> one responsible for gathering data about all th</w:t>
       </w:r>
       <w:r>
         <w:t>e classes and classrooms in UCI so that we can test our class scheduler with real-world data.</w:t>
@@ -1615,7 +1747,15 @@
         <w:tab/>
       </w:r>
       <w:r>
-        <w:t xml:space="preserve">It was after this initial version of the class scheduling problem  in which we realized that a class that encapsulated all the properties of a course and a class that encapsulated the properties of a classroom would simplify things. This resulted in our second milestone: Write two classes, one that simulates a course and another that has the properties of a classroom, as well was rewrite out code so that it implements these new classes and working on the optimizer so that it produced better results. It was also after completing our first milestone that we decided to split the group so that the code and the write up are being worked on in conjunction. This resulted in the write up being partially written by the time the new classes were rewritten and implemented into the code. </w:t>
+        <w:t xml:space="preserve">It was after this initial version of the class scheduling </w:t>
+      </w:r>
+      <w:proofErr w:type="gramStart"/>
+      <w:r>
+        <w:t>problem  in</w:t>
+      </w:r>
+      <w:proofErr w:type="gramEnd"/>
+      <w:r>
+        <w:t xml:space="preserve"> which we realized that a class that encapsulated all the properties of a course and a class that encapsulated the properties of a classroom would simplify things. This resulted in our second milestone: Write two classes, one that simulates a course and another that has the properties of a classroom, as well was rewrite out code so that it implements these new classes and working on the optimizer so that it produced better results. It was also after completing our first milestone that we decided to split the group so that the code and the write up are being worked on in conjunction. This resulted in the write up being partially written by the time the new classes were rewritten and implemented into the code. </w:t>
       </w:r>
       <w:r>
         <w:t>Writing the classes wasn't hard as it served mostly as a container of information. Once it was written</w:t>
@@ -1662,8 +1802,16 @@
         <w:rPr>
           <w:i/>
         </w:rPr>
-        <w:t>[Add final milestone (gathering results and conclusion with full UCI class ]</w:t>
-      </w:r>
+        <w:t xml:space="preserve">[Add final milestone (gathering results and conclusion with full UCI </w:t>
+      </w:r>
+      <w:proofErr w:type="gramStart"/>
+      <w:r>
+        <w:rPr>
+          <w:i/>
+        </w:rPr>
+        <w:t>class ]</w:t>
+      </w:r>
+      <w:proofErr w:type="gramEnd"/>
     </w:p>
     <w:p>
       <w:pPr>
@@ -1702,6 +1850,863 @@
     <w:p>
       <w:pPr>
         <w:rPr>
+          <w:i/>
+          <w:sz w:val="28"/>
+          <w:szCs w:val="28"/>
+        </w:rPr>
+      </w:pPr>
+      <w:r>
+        <w:rPr>
+          <w:i/>
+          <w:noProof/>
+          <w:sz w:val="28"/>
+          <w:szCs w:val="28"/>
+        </w:rPr>
+        <w:drawing>
+          <wp:inline distT="0" distB="0" distL="0" distR="0" wp14:anchorId="75ACF771" wp14:editId="218BCCC4">
+            <wp:extent cx="5372100" cy="4032518"/>
+            <wp:effectExtent l="0" t="0" r="0" b="0"/>
+            <wp:docPr id="2" name="Picture 1" descr="Macintosh HD:Users:tule:Desktop:Screen Shot 2015-12-08 at 10.55.40 PM.png"/>
+            <wp:cNvGraphicFramePr>
+              <a:graphicFrameLocks xmlns:a="http://schemas.openxmlformats.org/drawingml/2006/main" noChangeAspect="1"/>
+            </wp:cNvGraphicFramePr>
+            <a:graphic xmlns:a="http://schemas.openxmlformats.org/drawingml/2006/main">
+              <a:graphicData uri="http://schemas.openxmlformats.org/drawingml/2006/picture">
+                <pic:pic xmlns:pic="http://schemas.openxmlformats.org/drawingml/2006/picture">
+                  <pic:nvPicPr>
+                    <pic:cNvPr id="0" name="Picture 1" descr="Macintosh HD:Users:tule:Desktop:Screen Shot 2015-12-08 at 10.55.40 PM.png"/>
+                    <pic:cNvPicPr>
+                      <a:picLocks noChangeAspect="1" noChangeArrowheads="1"/>
+                    </pic:cNvPicPr>
+                  </pic:nvPicPr>
+                  <pic:blipFill>
+                    <a:blip r:embed="rId6">
+                      <a:extLst>
+                        <a:ext uri="{28A0092B-C50C-407E-A947-70E740481C1C}">
+                          <a14:useLocalDpi xmlns:a14="http://schemas.microsoft.com/office/drawing/2010/main" val="0"/>
+                        </a:ext>
+                      </a:extLst>
+                    </a:blip>
+                    <a:srcRect/>
+                    <a:stretch>
+                      <a:fillRect/>
+                    </a:stretch>
+                  </pic:blipFill>
+                  <pic:spPr bwMode="auto">
+                    <a:xfrm>
+                      <a:off x="0" y="0"/>
+                      <a:ext cx="5372143" cy="4032550"/>
+                    </a:xfrm>
+                    <a:prstGeom prst="rect">
+                      <a:avLst/>
+                    </a:prstGeom>
+                    <a:noFill/>
+                    <a:ln>
+                      <a:noFill/>
+                    </a:ln>
+                  </pic:spPr>
+                </pic:pic>
+              </a:graphicData>
+            </a:graphic>
+          </wp:inline>
+        </w:drawing>
+      </w:r>
+    </w:p>
+    <w:p>
+      <w:pPr>
+        <w:rPr>
+          <w:i/>
+          <w:sz w:val="28"/>
+          <w:szCs w:val="28"/>
+        </w:rPr>
+      </w:pPr>
+      <w:r>
+        <w:rPr>
+          <w:i/>
+          <w:sz w:val="28"/>
+          <w:szCs w:val="28"/>
+        </w:rPr>
+        <w:t>(Vertical: Cost – Horizontal: temperature)</w:t>
+      </w:r>
+    </w:p>
+    <w:p>
+      <w:pPr>
+        <w:rPr>
+          <w:sz w:val="28"/>
+          <w:szCs w:val="28"/>
+        </w:rPr>
+      </w:pPr>
+      <w:r>
+        <w:rPr>
+          <w:sz w:val="28"/>
+          <w:szCs w:val="28"/>
+        </w:rPr>
+        <w:t xml:space="preserve">After running the code with UCI schedule, we come’s up with a fairly good result. However, </w:t>
+      </w:r>
+      <w:r>
+        <w:rPr>
+          <w:sz w:val="28"/>
+          <w:szCs w:val="28"/>
+        </w:rPr>
+        <w:t>there are</w:t>
+      </w:r>
+      <w:r>
+        <w:rPr>
+          <w:sz w:val="28"/>
+          <w:szCs w:val="28"/>
+        </w:rPr>
+        <w:t xml:space="preserve"> still some conflict</w:t>
+      </w:r>
+      <w:r>
+        <w:rPr>
+          <w:sz w:val="28"/>
+          <w:szCs w:val="28"/>
+        </w:rPr>
+        <w:t>s</w:t>
+      </w:r>
+      <w:r>
+        <w:rPr>
+          <w:sz w:val="28"/>
+          <w:szCs w:val="28"/>
+        </w:rPr>
+        <w:t xml:space="preserve"> and some problem</w:t>
+      </w:r>
+      <w:r>
+        <w:rPr>
+          <w:sz w:val="28"/>
+          <w:szCs w:val="28"/>
+        </w:rPr>
+        <w:t>s</w:t>
+      </w:r>
+      <w:r>
+        <w:rPr>
+          <w:sz w:val="28"/>
+          <w:szCs w:val="28"/>
+        </w:rPr>
+        <w:t xml:space="preserve"> in the outcome. </w:t>
+      </w:r>
+      <w:r>
+        <w:rPr>
+          <w:sz w:val="28"/>
+          <w:szCs w:val="28"/>
+        </w:rPr>
+        <w:t>Firstly, if we take a look on the simulated annealing graph, the convergence very slowly with the whole temperature.</w:t>
+      </w:r>
+      <w:r>
+        <w:rPr>
+          <w:sz w:val="28"/>
+          <w:szCs w:val="28"/>
+        </w:rPr>
+        <w:t xml:space="preserve"> The temperature goes from 5000 to 0. However, The </w:t>
+      </w:r>
+      <w:r>
+        <w:rPr>
+          <w:sz w:val="28"/>
+          <w:szCs w:val="28"/>
+        </w:rPr>
+        <w:lastRenderedPageBreak/>
+        <w:t xml:space="preserve">graph only converges until the temperatures reach approximately 100 and it does not </w:t>
+      </w:r>
+      <w:r>
+        <w:rPr>
+          <w:sz w:val="28"/>
+          <w:szCs w:val="28"/>
+        </w:rPr>
+        <w:t>reduce</w:t>
+      </w:r>
+      <w:r>
+        <w:rPr>
+          <w:sz w:val="28"/>
+          <w:szCs w:val="28"/>
+        </w:rPr>
+        <w:t xml:space="preserve"> much when the temperate is around 10. </w:t>
+      </w:r>
+      <w:r>
+        <w:rPr>
+          <w:sz w:val="28"/>
+          <w:szCs w:val="28"/>
+        </w:rPr>
+        <w:t xml:space="preserve">So we can say that, the constraint is really strict that it </w:t>
+      </w:r>
+      <w:r>
+        <w:rPr>
+          <w:sz w:val="28"/>
+          <w:szCs w:val="28"/>
+        </w:rPr>
+        <w:t>is hard</w:t>
+      </w:r>
+      <w:r>
+        <w:rPr>
+          <w:sz w:val="28"/>
+          <w:szCs w:val="28"/>
+        </w:rPr>
+        <w:t xml:space="preserve"> to </w:t>
+      </w:r>
+      <w:r>
+        <w:rPr>
+          <w:sz w:val="28"/>
+          <w:szCs w:val="28"/>
+        </w:rPr>
+        <w:t>reduce the cost (violation</w:t>
+      </w:r>
+      <w:r>
+        <w:rPr>
+          <w:sz w:val="28"/>
+          <w:szCs w:val="28"/>
+        </w:rPr>
+        <w:t>s</w:t>
+      </w:r>
+      <w:r>
+        <w:rPr>
+          <w:sz w:val="28"/>
+          <w:szCs w:val="28"/>
+        </w:rPr>
+        <w:t>)</w:t>
+      </w:r>
+      <w:r>
+        <w:rPr>
+          <w:sz w:val="28"/>
+          <w:szCs w:val="28"/>
+        </w:rPr>
+        <w:t>.</w:t>
+      </w:r>
+      <w:r>
+        <w:rPr>
+          <w:sz w:val="28"/>
+          <w:szCs w:val="28"/>
+        </w:rPr>
+        <w:t xml:space="preserve"> Moreover, let’s take a look on our result (a part of result) like the one below. The column on the left is the size of room. --- If that slot has no class using that room and number represent the number of students in the class taking that slot. We can see that a lot of slots are not utilized well. For example, the rooms with size 35 in row 2,3,4 have many slots, which are not used at all. We can say that this configuration does not </w:t>
+      </w:r>
+      <w:proofErr w:type="gramStart"/>
+      <w:r>
+        <w:rPr>
+          <w:sz w:val="28"/>
+          <w:szCs w:val="28"/>
+        </w:rPr>
+        <w:t>utilized</w:t>
+      </w:r>
+      <w:proofErr w:type="gramEnd"/>
+      <w:r>
+        <w:rPr>
+          <w:sz w:val="28"/>
+          <w:szCs w:val="28"/>
+        </w:rPr>
+        <w:t xml:space="preserve"> the facilities</w:t>
+      </w:r>
+      <w:r>
+        <w:rPr>
+          <w:sz w:val="28"/>
+          <w:szCs w:val="28"/>
+        </w:rPr>
+        <w:t>.</w:t>
+      </w:r>
+    </w:p>
+    <w:p/>
+    <w:p>
+      <w:proofErr w:type="gramStart"/>
+      <w:r>
+        <w:t>room</w:t>
+      </w:r>
+      <w:proofErr w:type="gramEnd"/>
+      <w:r>
+        <w:t xml:space="preserve"> size:  33 :  ---  15  </w:t>
+      </w:r>
+      <w:proofErr w:type="spellStart"/>
+      <w:r>
+        <w:t>15</w:t>
+      </w:r>
+      <w:proofErr w:type="spellEnd"/>
+      <w:r>
+        <w:t xml:space="preserve">  </w:t>
+      </w:r>
+      <w:proofErr w:type="spellStart"/>
+      <w:r>
+        <w:t>15</w:t>
+      </w:r>
+      <w:proofErr w:type="spellEnd"/>
+      <w:r>
+        <w:t xml:space="preserve"> --- ---  15  </w:t>
+      </w:r>
+      <w:proofErr w:type="spellStart"/>
+      <w:r>
+        <w:t>15</w:t>
+      </w:r>
+      <w:proofErr w:type="spellEnd"/>
+      <w:r>
+        <w:t xml:space="preserve">  30  </w:t>
+      </w:r>
+      <w:proofErr w:type="spellStart"/>
+      <w:r>
+        <w:t>30</w:t>
+      </w:r>
+      <w:proofErr w:type="spellEnd"/>
+      <w:r>
+        <w:t xml:space="preserve">  </w:t>
+      </w:r>
+      <w:proofErr w:type="spellStart"/>
+      <w:r>
+        <w:t>30</w:t>
+      </w:r>
+      <w:proofErr w:type="spellEnd"/>
+      <w:r>
+        <w:t xml:space="preserve">  32  </w:t>
+      </w:r>
+      <w:proofErr w:type="spellStart"/>
+      <w:r>
+        <w:t>32</w:t>
+      </w:r>
+      <w:proofErr w:type="spellEnd"/>
+      <w:r>
+        <w:t xml:space="preserve">  </w:t>
+      </w:r>
+      <w:proofErr w:type="spellStart"/>
+      <w:r>
+        <w:t>32</w:t>
+      </w:r>
+      <w:proofErr w:type="spellEnd"/>
+      <w:r>
+        <w:t xml:space="preserve"> --- ---</w:t>
+      </w:r>
+    </w:p>
+    <w:p>
+      <w:proofErr w:type="gramStart"/>
+      <w:r>
+        <w:t>room</w:t>
+      </w:r>
+      <w:proofErr w:type="gramEnd"/>
+      <w:r>
+        <w:t xml:space="preserve"> size:  35 :  --- --- --- --- --- --- --- ---  12  </w:t>
+      </w:r>
+      <w:proofErr w:type="spellStart"/>
+      <w:r>
+        <w:t>12</w:t>
+      </w:r>
+      <w:proofErr w:type="spellEnd"/>
+      <w:r>
+        <w:t xml:space="preserve">  30  </w:t>
+      </w:r>
+      <w:proofErr w:type="spellStart"/>
+      <w:r>
+        <w:t>30</w:t>
+      </w:r>
+      <w:proofErr w:type="spellEnd"/>
+      <w:r>
+        <w:t xml:space="preserve"> ---  35  </w:t>
+      </w:r>
+      <w:proofErr w:type="spellStart"/>
+      <w:r>
+        <w:t>35</w:t>
+      </w:r>
+      <w:proofErr w:type="spellEnd"/>
+      <w:r>
+        <w:t xml:space="preserve">  </w:t>
+      </w:r>
+      <w:proofErr w:type="spellStart"/>
+      <w:r>
+        <w:t>35</w:t>
+      </w:r>
+      <w:proofErr w:type="spellEnd"/>
+    </w:p>
+    <w:p>
+      <w:proofErr w:type="gramStart"/>
+      <w:r>
+        <w:t>room</w:t>
+      </w:r>
+      <w:proofErr w:type="gramEnd"/>
+      <w:r>
+        <w:t xml:space="preserve"> size:  35 :  --- --- --- --- --- --- --- --- --- ---  24  </w:t>
+      </w:r>
+      <w:proofErr w:type="spellStart"/>
+      <w:r>
+        <w:t>24</w:t>
+      </w:r>
+      <w:proofErr w:type="spellEnd"/>
+      <w:r>
+        <w:t xml:space="preserve"> --- --- --- ---</w:t>
+      </w:r>
+    </w:p>
+    <w:p>
+      <w:proofErr w:type="gramStart"/>
+      <w:r>
+        <w:t>room</w:t>
+      </w:r>
+      <w:proofErr w:type="gramEnd"/>
+      <w:r>
+        <w:t xml:space="preserve"> size:  35 :  --- --- --- --- --- --- --- --- ---  31 --- --- --- --- --- ---</w:t>
+      </w:r>
+    </w:p>
+    <w:p>
+      <w:proofErr w:type="gramStart"/>
+      <w:r>
+        <w:t>room</w:t>
+      </w:r>
+      <w:proofErr w:type="gramEnd"/>
+      <w:r>
+        <w:t xml:space="preserve"> size:  36 :  --- --- --- ---  30  </w:t>
+      </w:r>
+      <w:proofErr w:type="spellStart"/>
+      <w:r>
+        <w:t>30</w:t>
+      </w:r>
+      <w:proofErr w:type="spellEnd"/>
+      <w:r>
+        <w:t xml:space="preserve">  </w:t>
+      </w:r>
+      <w:proofErr w:type="spellStart"/>
+      <w:r>
+        <w:t>30</w:t>
+      </w:r>
+      <w:proofErr w:type="spellEnd"/>
+      <w:r>
+        <w:t xml:space="preserve"> --- --- --- --- --- --- --- --- ---</w:t>
+      </w:r>
+    </w:p>
+    <w:p>
+      <w:proofErr w:type="gramStart"/>
+      <w:r>
+        <w:t>room</w:t>
+      </w:r>
+      <w:proofErr w:type="gramEnd"/>
+      <w:r>
+        <w:t xml:space="preserve"> size:  40 :  --- --- --- ---  30  </w:t>
+      </w:r>
+      <w:proofErr w:type="spellStart"/>
+      <w:r>
+        <w:t>30</w:t>
+      </w:r>
+      <w:proofErr w:type="spellEnd"/>
+      <w:r>
+        <w:t xml:space="preserve">  35  </w:t>
+      </w:r>
+      <w:proofErr w:type="spellStart"/>
+      <w:r>
+        <w:t>35</w:t>
+      </w:r>
+      <w:proofErr w:type="spellEnd"/>
+      <w:r>
+        <w:t xml:space="preserve">  </w:t>
+      </w:r>
+      <w:proofErr w:type="spellStart"/>
+      <w:r>
+        <w:t>35</w:t>
+      </w:r>
+      <w:proofErr w:type="spellEnd"/>
+      <w:r>
+        <w:t xml:space="preserve">  25  </w:t>
+      </w:r>
+      <w:proofErr w:type="spellStart"/>
+      <w:r>
+        <w:t>25</w:t>
+      </w:r>
+      <w:proofErr w:type="spellEnd"/>
+      <w:r>
+        <w:t xml:space="preserve">  40  </w:t>
+      </w:r>
+      <w:proofErr w:type="spellStart"/>
+      <w:r>
+        <w:t>40</w:t>
+      </w:r>
+      <w:proofErr w:type="spellEnd"/>
+      <w:r>
+        <w:t xml:space="preserve">  20  </w:t>
+      </w:r>
+      <w:proofErr w:type="spellStart"/>
+      <w:r>
+        <w:t>20</w:t>
+      </w:r>
+      <w:proofErr w:type="spellEnd"/>
+      <w:r>
+        <w:t xml:space="preserve"> ---</w:t>
+      </w:r>
+    </w:p>
+    <w:p>
+      <w:proofErr w:type="gramStart"/>
+      <w:r>
+        <w:t>room</w:t>
+      </w:r>
+      <w:proofErr w:type="gramEnd"/>
+      <w:r>
+        <w:t xml:space="preserve"> size:  40 :  ---  30  </w:t>
+      </w:r>
+      <w:proofErr w:type="spellStart"/>
+      <w:r>
+        <w:t>30</w:t>
+      </w:r>
+      <w:proofErr w:type="spellEnd"/>
+      <w:r>
+        <w:t xml:space="preserve"> ---  25  </w:t>
+      </w:r>
+      <w:proofErr w:type="spellStart"/>
+      <w:r>
+        <w:t>25</w:t>
+      </w:r>
+      <w:proofErr w:type="spellEnd"/>
+      <w:r>
+        <w:t xml:space="preserve">  </w:t>
+      </w:r>
+      <w:proofErr w:type="spellStart"/>
+      <w:r>
+        <w:t>25</w:t>
+      </w:r>
+      <w:proofErr w:type="spellEnd"/>
+      <w:r>
+        <w:t xml:space="preserve">  40  </w:t>
+      </w:r>
+      <w:proofErr w:type="spellStart"/>
+      <w:r>
+        <w:t>40</w:t>
+      </w:r>
+      <w:proofErr w:type="spellEnd"/>
+      <w:r>
+        <w:t xml:space="preserve">  </w:t>
+      </w:r>
+      <w:proofErr w:type="spellStart"/>
+      <w:r>
+        <w:t>40</w:t>
+      </w:r>
+      <w:proofErr w:type="spellEnd"/>
+      <w:r>
+        <w:t xml:space="preserve">  </w:t>
+      </w:r>
+      <w:proofErr w:type="spellStart"/>
+      <w:r>
+        <w:t>40</w:t>
+      </w:r>
+      <w:proofErr w:type="spellEnd"/>
+      <w:r>
+        <w:t xml:space="preserve">  </w:t>
+      </w:r>
+      <w:proofErr w:type="spellStart"/>
+      <w:r>
+        <w:t>40</w:t>
+      </w:r>
+      <w:proofErr w:type="spellEnd"/>
+      <w:r>
+        <w:t xml:space="preserve">  </w:t>
+      </w:r>
+      <w:proofErr w:type="spellStart"/>
+      <w:r>
+        <w:t>40</w:t>
+      </w:r>
+      <w:proofErr w:type="spellEnd"/>
+      <w:r>
+        <w:t xml:space="preserve">  </w:t>
+      </w:r>
+      <w:proofErr w:type="spellStart"/>
+      <w:r>
+        <w:t>40</w:t>
+      </w:r>
+      <w:proofErr w:type="spellEnd"/>
+      <w:r>
+        <w:t xml:space="preserve">  </w:t>
+      </w:r>
+      <w:proofErr w:type="spellStart"/>
+      <w:r>
+        <w:t>40</w:t>
+      </w:r>
+      <w:proofErr w:type="spellEnd"/>
+      <w:r>
+        <w:t xml:space="preserve">  </w:t>
+      </w:r>
+      <w:proofErr w:type="spellStart"/>
+      <w:r>
+        <w:t>40</w:t>
+      </w:r>
+      <w:proofErr w:type="spellEnd"/>
+    </w:p>
+    <w:p>
+      <w:proofErr w:type="gramStart"/>
+      <w:r>
+        <w:t>room</w:t>
+      </w:r>
+      <w:proofErr w:type="gramEnd"/>
+      <w:r>
+        <w:t xml:space="preserve"> size:  42 :  --- --- --- --- ---  25  </w:t>
+      </w:r>
+      <w:proofErr w:type="spellStart"/>
+      <w:r>
+        <w:t>25</w:t>
+      </w:r>
+      <w:proofErr w:type="spellEnd"/>
+      <w:r>
+        <w:t xml:space="preserve">  </w:t>
+      </w:r>
+      <w:proofErr w:type="spellStart"/>
+      <w:r>
+        <w:t>25</w:t>
+      </w:r>
+      <w:proofErr w:type="spellEnd"/>
+      <w:r>
+        <w:t xml:space="preserve">  35  </w:t>
+      </w:r>
+      <w:proofErr w:type="spellStart"/>
+      <w:r>
+        <w:t>35</w:t>
+      </w:r>
+      <w:proofErr w:type="spellEnd"/>
+      <w:r>
+        <w:t xml:space="preserve">  </w:t>
+      </w:r>
+      <w:proofErr w:type="spellStart"/>
+      <w:r>
+        <w:t>35</w:t>
+      </w:r>
+      <w:proofErr w:type="spellEnd"/>
+      <w:r>
+        <w:t xml:space="preserve">  </w:t>
+      </w:r>
+      <w:proofErr w:type="spellStart"/>
+      <w:r>
+        <w:t>35</w:t>
+      </w:r>
+      <w:proofErr w:type="spellEnd"/>
+      <w:r>
+        <w:t xml:space="preserve"> --- --- --- ---</w:t>
+      </w:r>
+    </w:p>
+    <w:p>
+      <w:proofErr w:type="gramStart"/>
+      <w:r>
+        <w:t>room</w:t>
+      </w:r>
+      <w:proofErr w:type="gramEnd"/>
+      <w:r>
+        <w:t xml:space="preserve"> size:  45 :   44  </w:t>
+      </w:r>
+      <w:proofErr w:type="spellStart"/>
+      <w:r>
+        <w:t>44</w:t>
+      </w:r>
+      <w:proofErr w:type="spellEnd"/>
+      <w:r>
+        <w:t xml:space="preserve">  </w:t>
+      </w:r>
+      <w:proofErr w:type="spellStart"/>
+      <w:r>
+        <w:t>44</w:t>
+      </w:r>
+      <w:proofErr w:type="spellEnd"/>
+      <w:r>
+        <w:t xml:space="preserve">  20  </w:t>
+      </w:r>
+      <w:proofErr w:type="spellStart"/>
+      <w:r>
+        <w:t>20</w:t>
+      </w:r>
+      <w:proofErr w:type="spellEnd"/>
+      <w:r>
+        <w:t xml:space="preserve">  </w:t>
+      </w:r>
+      <w:proofErr w:type="spellStart"/>
+      <w:r>
+        <w:t>20</w:t>
+      </w:r>
+      <w:proofErr w:type="spellEnd"/>
+      <w:r>
+        <w:t xml:space="preserve"> ---  24  </w:t>
+      </w:r>
+      <w:proofErr w:type="spellStart"/>
+      <w:r>
+        <w:t>24</w:t>
+      </w:r>
+      <w:proofErr w:type="spellEnd"/>
+      <w:r>
+        <w:t xml:space="preserve"> ---  20  </w:t>
+      </w:r>
+      <w:proofErr w:type="spellStart"/>
+      <w:r>
+        <w:t>20</w:t>
+      </w:r>
+      <w:proofErr w:type="spellEnd"/>
+      <w:r>
+        <w:t xml:space="preserve"> --- ---  20  </w:t>
+      </w:r>
+      <w:proofErr w:type="spellStart"/>
+      <w:r>
+        <w:t>20</w:t>
+      </w:r>
+      <w:proofErr w:type="spellEnd"/>
+    </w:p>
+    <w:p>
+      <w:proofErr w:type="gramStart"/>
+      <w:r>
+        <w:t>room</w:t>
+      </w:r>
+      <w:proofErr w:type="gramEnd"/>
+      <w:r>
+        <w:t xml:space="preserve"> size:  45 :   40  </w:t>
+      </w:r>
+      <w:proofErr w:type="spellStart"/>
+      <w:r>
+        <w:t>40</w:t>
+      </w:r>
+      <w:proofErr w:type="spellEnd"/>
+      <w:r>
+        <w:t xml:space="preserve">  </w:t>
+      </w:r>
+      <w:proofErr w:type="spellStart"/>
+      <w:r>
+        <w:t>40</w:t>
+      </w:r>
+      <w:proofErr w:type="spellEnd"/>
+      <w:r>
+        <w:t xml:space="preserve"> --- --- --- ---  45  </w:t>
+      </w:r>
+      <w:proofErr w:type="spellStart"/>
+      <w:r>
+        <w:t>45</w:t>
+      </w:r>
+      <w:proofErr w:type="spellEnd"/>
+      <w:r>
+        <w:t xml:space="preserve">  </w:t>
+      </w:r>
+      <w:proofErr w:type="spellStart"/>
+      <w:r>
+        <w:t>45</w:t>
+      </w:r>
+      <w:proofErr w:type="spellEnd"/>
+      <w:r>
+        <w:t xml:space="preserve">  35 --- --- --- --- ---</w:t>
+      </w:r>
+    </w:p>
+    <w:p>
+      <w:pPr>
+        <w:rPr>
+          <w:sz w:val="28"/>
+          <w:szCs w:val="28"/>
+        </w:rPr>
+      </w:pPr>
+      <w:bookmarkStart w:id="0" w:name="_GoBack"/>
+      <w:bookmarkEnd w:id="0"/>
+    </w:p>
+    <w:p>
+      <w:pPr>
+        <w:rPr>
+          <w:sz w:val="28"/>
+          <w:szCs w:val="28"/>
+        </w:rPr>
+      </w:pPr>
+      <w:r>
+        <w:rPr>
+          <w:sz w:val="28"/>
+          <w:szCs w:val="28"/>
+        </w:rPr>
+        <w:t>Further more, there is still some constraint violation in one of classroom below. This classroom allows a maximum of 104 students. Howev</w:t>
+      </w:r>
+      <w:r>
+        <w:rPr>
+          <w:sz w:val="28"/>
+          <w:szCs w:val="28"/>
+        </w:rPr>
+        <w:t>er, some slots have 110 students. Another problem with using simulated annealing is that it runs for approximate 3 hours to come up with the result above.</w:t>
+      </w:r>
+    </w:p>
+    <w:p>
+      <w:pPr>
+        <w:rPr>
+          <w:sz w:val="28"/>
+          <w:szCs w:val="28"/>
+        </w:rPr>
+      </w:pPr>
+    </w:p>
+    <w:p>
+      <w:proofErr w:type="gramStart"/>
+      <w:r>
+        <w:t>room</w:t>
+      </w:r>
+      <w:proofErr w:type="gramEnd"/>
+      <w:r>
+        <w:t xml:space="preserve"> size: 104 :  100 </w:t>
+      </w:r>
+      <w:proofErr w:type="spellStart"/>
+      <w:r>
+        <w:t>100</w:t>
+      </w:r>
+      <w:proofErr w:type="spellEnd"/>
+      <w:r>
+        <w:t xml:space="preserve"> </w:t>
+      </w:r>
+      <w:proofErr w:type="spellStart"/>
+      <w:r>
+        <w:t>100</w:t>
+      </w:r>
+      <w:proofErr w:type="spellEnd"/>
+      <w:r>
+        <w:t xml:space="preserve"> 110 100 </w:t>
+      </w:r>
+      <w:proofErr w:type="spellStart"/>
+      <w:r>
+        <w:t>100</w:t>
+      </w:r>
+      <w:proofErr w:type="spellEnd"/>
+      <w:r>
+        <w:t xml:space="preserve"> </w:t>
+      </w:r>
+      <w:proofErr w:type="spellStart"/>
+      <w:r>
+        <w:t>100</w:t>
+      </w:r>
+      <w:proofErr w:type="spellEnd"/>
+      <w:r>
+        <w:t xml:space="preserve"> </w:t>
+      </w:r>
+      <w:proofErr w:type="spellStart"/>
+      <w:r>
+        <w:t>100</w:t>
+      </w:r>
+      <w:proofErr w:type="spellEnd"/>
+      <w:r>
+        <w:t xml:space="preserve"> </w:t>
+      </w:r>
+      <w:proofErr w:type="spellStart"/>
+      <w:r>
+        <w:t>100</w:t>
+      </w:r>
+      <w:proofErr w:type="spellEnd"/>
+      <w:r>
+        <w:t xml:space="preserve"> </w:t>
+      </w:r>
+      <w:proofErr w:type="spellStart"/>
+      <w:r>
+        <w:t>100</w:t>
+      </w:r>
+      <w:proofErr w:type="spellEnd"/>
+      <w:r>
+        <w:t xml:space="preserve"> 110 104 </w:t>
+      </w:r>
+      <w:proofErr w:type="spellStart"/>
+      <w:r>
+        <w:t>104</w:t>
+      </w:r>
+      <w:proofErr w:type="spellEnd"/>
+      <w:r>
+        <w:t xml:space="preserve"> </w:t>
+      </w:r>
+      <w:proofErr w:type="spellStart"/>
+      <w:r>
+        <w:t>104</w:t>
+      </w:r>
+      <w:proofErr w:type="spellEnd"/>
+      <w:r>
+        <w:t xml:space="preserve"> 100 </w:t>
+      </w:r>
+      <w:proofErr w:type="spellStart"/>
+      <w:r>
+        <w:t>100</w:t>
+      </w:r>
+      <w:proofErr w:type="spellEnd"/>
+    </w:p>
+    <w:p>
+      <w:pPr>
+        <w:rPr>
+          <w:sz w:val="28"/>
+          <w:szCs w:val="28"/>
+        </w:rPr>
+      </w:pPr>
+    </w:p>
+    <w:p>
+      <w:pPr>
+        <w:rPr>
           <w:b/>
           <w:sz w:val="28"/>
           <w:szCs w:val="28"/>
@@ -1713,6 +2718,7 @@
           <w:sz w:val="28"/>
           <w:szCs w:val="28"/>
         </w:rPr>
+        <w:lastRenderedPageBreak/>
         <w:t>Conclusion</w:t>
       </w:r>
     </w:p>
@@ -1761,7 +2767,7 @@
 </file>
 
 <file path=word/numbering.xml><?xml version="1.0" encoding="utf-8"?>
-<w:numbering xmlns:ve="http://schemas.openxmlformats.org/markup-compatibility/2006" xmlns:o="urn:schemas-microsoft-com:office:office" xmlns:r="http://schemas.openxmlformats.org/officeDocument/2006/relationships" xmlns:m="http://schemas.openxmlformats.org/officeDocument/2006/math" xmlns:v="urn:schemas-microsoft-com:vml" xmlns:wp="http://schemas.openxmlformats.org/drawingml/2006/wordprocessingDrawing" xmlns:w10="urn:schemas-microsoft-com:office:word" xmlns:w="http://schemas.openxmlformats.org/wordprocessingml/2006/main" xmlns:wne="http://schemas.microsoft.com/office/word/2006/wordml">
+<w:numbering xmlns:wpc="http://schemas.microsoft.com/office/word/2010/wordprocessingCanvas" xmlns:mo="http://schemas.microsoft.com/office/mac/office/2008/main" xmlns:mc="http://schemas.openxmlformats.org/markup-compatibility/2006" xmlns:mv="urn:schemas-microsoft-com:mac:vml" xmlns:o="urn:schemas-microsoft-com:office:office" xmlns:r="http://schemas.openxmlformats.org/officeDocument/2006/relationships" xmlns:m="http://schemas.openxmlformats.org/officeDocument/2006/math" xmlns:v="urn:schemas-microsoft-com:vml" xmlns:wp14="http://schemas.microsoft.com/office/word/2010/wordprocessingDrawing" xmlns:wp="http://schemas.openxmlformats.org/drawingml/2006/wordprocessingDrawing" xmlns:w10="urn:schemas-microsoft-com:office:word" xmlns:w="http://schemas.openxmlformats.org/wordprocessingml/2006/main" xmlns:w14="http://schemas.microsoft.com/office/word/2010/wordml" xmlns:wpg="http://schemas.microsoft.com/office/word/2010/wordprocessingGroup" xmlns:wpi="http://schemas.microsoft.com/office/word/2010/wordprocessingInk" xmlns:wne="http://schemas.microsoft.com/office/word/2006/wordml" xmlns:wps="http://schemas.microsoft.com/office/word/2010/wordprocessingShape" mc:Ignorable="w14 wp14">
   <w:abstractNum w:abstractNumId="0">
     <w:nsid w:val="1F0B12DC"/>
     <w:multiLevelType w:val="hybridMultilevel"/>
@@ -1971,7 +2977,7 @@
 </file>
 
 <file path=word/styles.xml><?xml version="1.0" encoding="utf-8"?>
-<w:styles xmlns:r="http://schemas.openxmlformats.org/officeDocument/2006/relationships" xmlns:w="http://schemas.openxmlformats.org/wordprocessingml/2006/main">
+<w:styles xmlns:mc="http://schemas.openxmlformats.org/markup-compatibility/2006" xmlns:r="http://schemas.openxmlformats.org/officeDocument/2006/relationships" xmlns:w="http://schemas.openxmlformats.org/wordprocessingml/2006/main" xmlns:w14="http://schemas.microsoft.com/office/word/2010/wordml" mc:Ignorable="w14">
   <w:docDefaults>
     <w:rPrDefault>
       <w:rPr>
@@ -1987,7 +2993,7 @@
       </w:pPr>
     </w:pPrDefault>
   </w:docDefaults>
-  <w:latentStyles w:defLockedState="0" w:defUIPriority="99" w:defSemiHidden="1" w:defUnhideWhenUsed="1" w:defQFormat="0" w:count="267">
+  <w:latentStyles w:defLockedState="0" w:defUIPriority="99" w:defSemiHidden="1" w:defUnhideWhenUsed="1" w:defQFormat="0" w:count="276">
     <w:lsdException w:name="Normal" w:semiHidden="0" w:uiPriority="0" w:unhideWhenUsed="0" w:qFormat="1"/>
     <w:lsdException w:name="heading 1" w:semiHidden="0" w:uiPriority="9" w:unhideWhenUsed="0" w:qFormat="1"/>
     <w:lsdException w:name="heading 2" w:uiPriority="9" w:qFormat="1"/>
@@ -2165,7 +3171,6 @@
     <w:uiPriority w:val="99"/>
     <w:semiHidden/>
     <w:unhideWhenUsed/>
-    <w:qFormat/>
     <w:tblPr>
       <w:tblInd w:w="0" w:type="dxa"/>
       <w:tblCellMar>
@@ -2237,6 +3242,192 @@
       <w:sz w:val="16"/>
       <w:szCs w:val="16"/>
     </w:rPr>
+  </w:style>
+</w:styles>
+</file>
+
+<file path=word/stylesWithEffects.xml><?xml version="1.0" encoding="utf-8"?>
+<w:styles xmlns:wpc="http://schemas.microsoft.com/office/word/2010/wordprocessingCanvas" xmlns:mo="http://schemas.microsoft.com/office/mac/office/2008/main" xmlns:mc="http://schemas.openxmlformats.org/markup-compatibility/2006" xmlns:mv="urn:schemas-microsoft-com:mac:vml" xmlns:o="urn:schemas-microsoft-com:office:office" xmlns:r="http://schemas.openxmlformats.org/officeDocument/2006/relationships" xmlns:m="http://schemas.openxmlformats.org/officeDocument/2006/math" xmlns:v="urn:schemas-microsoft-com:vml" xmlns:wp14="http://schemas.microsoft.com/office/word/2010/wordprocessingDrawing" xmlns:wp="http://schemas.openxmlformats.org/drawingml/2006/wordprocessingDrawing" xmlns:w10="urn:schemas-microsoft-com:office:word" xmlns:w="http://schemas.openxmlformats.org/wordprocessingml/2006/main" xmlns:w14="http://schemas.microsoft.com/office/word/2010/wordml" xmlns:wpg="http://schemas.microsoft.com/office/word/2010/wordprocessingGroup" xmlns:wpi="http://schemas.microsoft.com/office/word/2010/wordprocessingInk" xmlns:wne="http://schemas.microsoft.com/office/word/2006/wordml" xmlns:wps="http://schemas.microsoft.com/office/word/2010/wordprocessingShape" mc:Ignorable="w14 wp14">
+  <w:docDefaults>
+    <w:rPrDefault>
+      <w:rPr>
+        <w:rFonts w:asciiTheme="minorHAnsi" w:eastAsiaTheme="minorEastAsia" w:hAnsiTheme="minorHAnsi" w:cstheme="minorBidi"/>
+        <w:sz w:val="24"/>
+        <w:szCs w:val="24"/>
+        <w:lang w:val="en-US" w:eastAsia="ja-JP" w:bidi="ar-SA"/>
+      </w:rPr>
+    </w:rPrDefault>
+    <w:pPrDefault/>
+  </w:docDefaults>
+  <w:latentStyles w:defLockedState="0" w:defUIPriority="99" w:defSemiHidden="1" w:defUnhideWhenUsed="1" w:defQFormat="0" w:count="276">
+    <w:lsdException w:name="Normal" w:semiHidden="0" w:uiPriority="0" w:unhideWhenUsed="0" w:qFormat="1"/>
+    <w:lsdException w:name="heading 1" w:semiHidden="0" w:uiPriority="9" w:unhideWhenUsed="0" w:qFormat="1"/>
+    <w:lsdException w:name="heading 2" w:uiPriority="9" w:qFormat="1"/>
+    <w:lsdException w:name="heading 3" w:uiPriority="9" w:qFormat="1"/>
+    <w:lsdException w:name="heading 4" w:uiPriority="9" w:qFormat="1"/>
+    <w:lsdException w:name="heading 5" w:uiPriority="9" w:qFormat="1"/>
+    <w:lsdException w:name="heading 6" w:uiPriority="9" w:qFormat="1"/>
+    <w:lsdException w:name="heading 7" w:uiPriority="9" w:qFormat="1"/>
+    <w:lsdException w:name="heading 8" w:uiPriority="9" w:qFormat="1"/>
+    <w:lsdException w:name="heading 9" w:uiPriority="9" w:qFormat="1"/>
+    <w:lsdException w:name="toc 1" w:uiPriority="39"/>
+    <w:lsdException w:name="toc 2" w:uiPriority="39"/>
+    <w:lsdException w:name="toc 3" w:uiPriority="39"/>
+    <w:lsdException w:name="toc 4" w:uiPriority="39"/>
+    <w:lsdException w:name="toc 5" w:uiPriority="39"/>
+    <w:lsdException w:name="toc 6" w:uiPriority="39"/>
+    <w:lsdException w:name="toc 7" w:uiPriority="39"/>
+    <w:lsdException w:name="toc 8" w:uiPriority="39"/>
+    <w:lsdException w:name="toc 9" w:uiPriority="39"/>
+    <w:lsdException w:name="caption" w:uiPriority="35" w:qFormat="1"/>
+    <w:lsdException w:name="Title" w:semiHidden="0" w:uiPriority="10" w:unhideWhenUsed="0" w:qFormat="1"/>
+    <w:lsdException w:name="Default Paragraph Font" w:uiPriority="1"/>
+    <w:lsdException w:name="Subtitle" w:semiHidden="0" w:uiPriority="11" w:unhideWhenUsed="0" w:qFormat="1"/>
+    <w:lsdException w:name="Strong" w:semiHidden="0" w:uiPriority="22" w:unhideWhenUsed="0" w:qFormat="1"/>
+    <w:lsdException w:name="Emphasis" w:semiHidden="0" w:uiPriority="20" w:unhideWhenUsed="0" w:qFormat="1"/>
+    <w:lsdException w:name="Table Grid" w:semiHidden="0" w:uiPriority="59" w:unhideWhenUsed="0"/>
+    <w:lsdException w:name="Placeholder Text" w:unhideWhenUsed="0"/>
+    <w:lsdException w:name="No Spacing" w:semiHidden="0" w:uiPriority="1" w:unhideWhenUsed="0" w:qFormat="1"/>
+    <w:lsdException w:name="Light Shading" w:semiHidden="0" w:uiPriority="60" w:unhideWhenUsed="0"/>
+    <w:lsdException w:name="Light List" w:semiHidden="0" w:uiPriority="61" w:unhideWhenUsed="0"/>
+    <w:lsdException w:name="Light Grid" w:semiHidden="0" w:uiPriority="62" w:unhideWhenUsed="0"/>
+    <w:lsdException w:name="Medium Shading 1" w:semiHidden="0" w:uiPriority="63" w:unhideWhenUsed="0"/>
+    <w:lsdException w:name="Medium Shading 2" w:semiHidden="0" w:uiPriority="64" w:unhideWhenUsed="0"/>
+    <w:lsdException w:name="Medium List 1" w:semiHidden="0" w:uiPriority="65" w:unhideWhenUsed="0"/>
+    <w:lsdException w:name="Medium List 2" w:semiHidden="0" w:uiPriority="66" w:unhideWhenUsed="0"/>
+    <w:lsdException w:name="Medium Grid 1" w:semiHidden="0" w:uiPriority="67" w:unhideWhenUsed="0"/>
+    <w:lsdException w:name="Medium Grid 2" w:semiHidden="0" w:uiPriority="68" w:unhideWhenUsed="0"/>
+    <w:lsdException w:name="Medium Grid 3" w:semiHidden="0" w:uiPriority="69" w:unhideWhenUsed="0"/>
+    <w:lsdException w:name="Dark List" w:semiHidden="0" w:uiPriority="70" w:unhideWhenUsed="0"/>
+    <w:lsdException w:name="Colorful Shading" w:semiHidden="0" w:uiPriority="71" w:unhideWhenUsed="0"/>
+    <w:lsdException w:name="Colorful List" w:semiHidden="0" w:uiPriority="72" w:unhideWhenUsed="0"/>
+    <w:lsdException w:name="Colorful Grid" w:semiHidden="0" w:uiPriority="73" w:unhideWhenUsed="0"/>
+    <w:lsdException w:name="Light Shading Accent 1" w:semiHidden="0" w:uiPriority="60" w:unhideWhenUsed="0"/>
+    <w:lsdException w:name="Light List Accent 1" w:semiHidden="0" w:uiPriority="61" w:unhideWhenUsed="0"/>
+    <w:lsdException w:name="Light Grid Accent 1" w:semiHidden="0" w:uiPriority="62" w:unhideWhenUsed="0"/>
+    <w:lsdException w:name="Medium Shading 1 Accent 1" w:semiHidden="0" w:uiPriority="63" w:unhideWhenUsed="0"/>
+    <w:lsdException w:name="Medium Shading 2 Accent 1" w:semiHidden="0" w:uiPriority="64" w:unhideWhenUsed="0"/>
+    <w:lsdException w:name="Medium List 1 Accent 1" w:semiHidden="0" w:uiPriority="65" w:unhideWhenUsed="0"/>
+    <w:lsdException w:name="Revision" w:unhideWhenUsed="0"/>
+    <w:lsdException w:name="List Paragraph" w:semiHidden="0" w:uiPriority="34" w:unhideWhenUsed="0" w:qFormat="1"/>
+    <w:lsdException w:name="Quote" w:semiHidden="0" w:uiPriority="29" w:unhideWhenUsed="0" w:qFormat="1"/>
+    <w:lsdException w:name="Intense Quote" w:semiHidden="0" w:uiPriority="30" w:unhideWhenUsed="0" w:qFormat="1"/>
+    <w:lsdException w:name="Medium List 2 Accent 1" w:semiHidden="0" w:uiPriority="66" w:unhideWhenUsed="0"/>
+    <w:lsdException w:name="Medium Grid 1 Accent 1" w:semiHidden="0" w:uiPriority="67" w:unhideWhenUsed="0"/>
+    <w:lsdException w:name="Medium Grid 2 Accent 1" w:semiHidden="0" w:uiPriority="68" w:unhideWhenUsed="0"/>
+    <w:lsdException w:name="Medium Grid 3 Accent 1" w:semiHidden="0" w:uiPriority="69" w:unhideWhenUsed="0"/>
+    <w:lsdException w:name="Dark List Accent 1" w:semiHidden="0" w:uiPriority="70" w:unhideWhenUsed="0"/>
+    <w:lsdException w:name="Colorful Shading Accent 1" w:semiHidden="0" w:uiPriority="71" w:unhideWhenUsed="0"/>
+    <w:lsdException w:name="Colorful List Accent 1" w:semiHidden="0" w:uiPriority="72" w:unhideWhenUsed="0"/>
+    <w:lsdException w:name="Colorful Grid Accent 1" w:semiHidden="0" w:uiPriority="73" w:unhideWhenUsed="0"/>
+    <w:lsdException w:name="Light Shading Accent 2" w:semiHidden="0" w:uiPriority="60" w:unhideWhenUsed="0"/>
+    <w:lsdException w:name="Light List Accent 2" w:semiHidden="0" w:uiPriority="61" w:unhideWhenUsed="0"/>
+    <w:lsdException w:name="Light Grid Accent 2" w:semiHidden="0" w:uiPriority="62" w:unhideWhenUsed="0"/>
+    <w:lsdException w:name="Medium Shading 1 Accent 2" w:semiHidden="0" w:uiPriority="63" w:unhideWhenUsed="0"/>
+    <w:lsdException w:name="Medium Shading 2 Accent 2" w:semiHidden="0" w:uiPriority="64" w:unhideWhenUsed="0"/>
+    <w:lsdException w:name="Medium List 1 Accent 2" w:semiHidden="0" w:uiPriority="65" w:unhideWhenUsed="0"/>
+    <w:lsdException w:name="Medium List 2 Accent 2" w:semiHidden="0" w:uiPriority="66" w:unhideWhenUsed="0"/>
+    <w:lsdException w:name="Medium Grid 1 Accent 2" w:semiHidden="0" w:uiPriority="67" w:unhideWhenUsed="0"/>
+    <w:lsdException w:name="Medium Grid 2 Accent 2" w:semiHidden="0" w:uiPriority="68" w:unhideWhenUsed="0"/>
+    <w:lsdException w:name="Medium Grid 3 Accent 2" w:semiHidden="0" w:uiPriority="69" w:unhideWhenUsed="0"/>
+    <w:lsdException w:name="Dark List Accent 2" w:semiHidden="0" w:uiPriority="70" w:unhideWhenUsed="0"/>
+    <w:lsdException w:name="Colorful Shading Accent 2" w:semiHidden="0" w:uiPriority="71" w:unhideWhenUsed="0"/>
+    <w:lsdException w:name="Colorful List Accent 2" w:semiHidden="0" w:uiPriority="72" w:unhideWhenUsed="0"/>
+    <w:lsdException w:name="Colorful Grid Accent 2" w:semiHidden="0" w:uiPriority="73" w:unhideWhenUsed="0"/>
+    <w:lsdException w:name="Light Shading Accent 3" w:semiHidden="0" w:uiPriority="60" w:unhideWhenUsed="0"/>
+    <w:lsdException w:name="Light List Accent 3" w:semiHidden="0" w:uiPriority="61" w:unhideWhenUsed="0"/>
+    <w:lsdException w:name="Light Grid Accent 3" w:semiHidden="0" w:uiPriority="62" w:unhideWhenUsed="0"/>
+    <w:lsdException w:name="Medium Shading 1 Accent 3" w:semiHidden="0" w:uiPriority="63" w:unhideWhenUsed="0"/>
+    <w:lsdException w:name="Medium Shading 2 Accent 3" w:semiHidden="0" w:uiPriority="64" w:unhideWhenUsed="0"/>
+    <w:lsdException w:name="Medium List 1 Accent 3" w:semiHidden="0" w:uiPriority="65" w:unhideWhenUsed="0"/>
+    <w:lsdException w:name="Medium List 2 Accent 3" w:semiHidden="0" w:uiPriority="66" w:unhideWhenUsed="0"/>
+    <w:lsdException w:name="Medium Grid 1 Accent 3" w:semiHidden="0" w:uiPriority="67" w:unhideWhenUsed="0"/>
+    <w:lsdException w:name="Medium Grid 2 Accent 3" w:semiHidden="0" w:uiPriority="68" w:unhideWhenUsed="0"/>
+    <w:lsdException w:name="Medium Grid 3 Accent 3" w:semiHidden="0" w:uiPriority="69" w:unhideWhenUsed="0"/>
+    <w:lsdException w:name="Dark List Accent 3" w:semiHidden="0" w:uiPriority="70" w:unhideWhenUsed="0"/>
+    <w:lsdException w:name="Colorful Shading Accent 3" w:semiHidden="0" w:uiPriority="71" w:unhideWhenUsed="0"/>
+    <w:lsdException w:name="Colorful List Accent 3" w:semiHidden="0" w:uiPriority="72" w:unhideWhenUsed="0"/>
+    <w:lsdException w:name="Colorful Grid Accent 3" w:semiHidden="0" w:uiPriority="73" w:unhideWhenUsed="0"/>
+    <w:lsdException w:name="Light Shading Accent 4" w:semiHidden="0" w:uiPriority="60" w:unhideWhenUsed="0"/>
+    <w:lsdException w:name="Light List Accent 4" w:semiHidden="0" w:uiPriority="61" w:unhideWhenUsed="0"/>
+    <w:lsdException w:name="Light Grid Accent 4" w:semiHidden="0" w:uiPriority="62" w:unhideWhenUsed="0"/>
+    <w:lsdException w:name="Medium Shading 1 Accent 4" w:semiHidden="0" w:uiPriority="63" w:unhideWhenUsed="0"/>
+    <w:lsdException w:name="Medium Shading 2 Accent 4" w:semiHidden="0" w:uiPriority="64" w:unhideWhenUsed="0"/>
+    <w:lsdException w:name="Medium List 1 Accent 4" w:semiHidden="0" w:uiPriority="65" w:unhideWhenUsed="0"/>
+    <w:lsdException w:name="Medium List 2 Accent 4" w:semiHidden="0" w:uiPriority="66" w:unhideWhenUsed="0"/>
+    <w:lsdException w:name="Medium Grid 1 Accent 4" w:semiHidden="0" w:uiPriority="67" w:unhideWhenUsed="0"/>
+    <w:lsdException w:name="Medium Grid 2 Accent 4" w:semiHidden="0" w:uiPriority="68" w:unhideWhenUsed="0"/>
+    <w:lsdException w:name="Medium Grid 3 Accent 4" w:semiHidden="0" w:uiPriority="69" w:unhideWhenUsed="0"/>
+    <w:lsdException w:name="Dark List Accent 4" w:semiHidden="0" w:uiPriority="70" w:unhideWhenUsed="0"/>
+    <w:lsdException w:name="Colorful Shading Accent 4" w:semiHidden="0" w:uiPriority="71" w:unhideWhenUsed="0"/>
+    <w:lsdException w:name="Colorful List Accent 4" w:semiHidden="0" w:uiPriority="72" w:unhideWhenUsed="0"/>
+    <w:lsdException w:name="Colorful Grid Accent 4" w:semiHidden="0" w:uiPriority="73" w:unhideWhenUsed="0"/>
+    <w:lsdException w:name="Light Shading Accent 5" w:semiHidden="0" w:uiPriority="60" w:unhideWhenUsed="0"/>
+    <w:lsdException w:name="Light List Accent 5" w:semiHidden="0" w:uiPriority="61" w:unhideWhenUsed="0"/>
+    <w:lsdException w:name="Light Grid Accent 5" w:semiHidden="0" w:uiPriority="62" w:unhideWhenUsed="0"/>
+    <w:lsdException w:name="Medium Shading 1 Accent 5" w:semiHidden="0" w:uiPriority="63" w:unhideWhenUsed="0"/>
+    <w:lsdException w:name="Medium Shading 2 Accent 5" w:semiHidden="0" w:uiPriority="64" w:unhideWhenUsed="0"/>
+    <w:lsdException w:name="Medium List 1 Accent 5" w:semiHidden="0" w:uiPriority="65" w:unhideWhenUsed="0"/>
+    <w:lsdException w:name="Medium List 2 Accent 5" w:semiHidden="0" w:uiPriority="66" w:unhideWhenUsed="0"/>
+    <w:lsdException w:name="Medium Grid 1 Accent 5" w:semiHidden="0" w:uiPriority="67" w:unhideWhenUsed="0"/>
+    <w:lsdException w:name="Medium Grid 2 Accent 5" w:semiHidden="0" w:uiPriority="68" w:unhideWhenUsed="0"/>
+    <w:lsdException w:name="Medium Grid 3 Accent 5" w:semiHidden="0" w:uiPriority="69" w:unhideWhenUsed="0"/>
+    <w:lsdException w:name="Dark List Accent 5" w:semiHidden="0" w:uiPriority="70" w:unhideWhenUsed="0"/>
+    <w:lsdException w:name="Colorful Shading Accent 5" w:semiHidden="0" w:uiPriority="71" w:unhideWhenUsed="0"/>
+    <w:lsdException w:name="Colorful List Accent 5" w:semiHidden="0" w:uiPriority="72" w:unhideWhenUsed="0"/>
+    <w:lsdException w:name="Colorful Grid Accent 5" w:semiHidden="0" w:uiPriority="73" w:unhideWhenUsed="0"/>
+    <w:lsdException w:name="Light Shading Accent 6" w:semiHidden="0" w:uiPriority="60" w:unhideWhenUsed="0"/>
+    <w:lsdException w:name="Light List Accent 6" w:semiHidden="0" w:uiPriority="61" w:unhideWhenUsed="0"/>
+    <w:lsdException w:name="Light Grid Accent 6" w:semiHidden="0" w:uiPriority="62" w:unhideWhenUsed="0"/>
+    <w:lsdException w:name="Medium Shading 1 Accent 6" w:semiHidden="0" w:uiPriority="63" w:unhideWhenUsed="0"/>
+    <w:lsdException w:name="Medium Shading 2 Accent 6" w:semiHidden="0" w:uiPriority="64" w:unhideWhenUsed="0"/>
+    <w:lsdException w:name="Medium List 1 Accent 6" w:semiHidden="0" w:uiPriority="65" w:unhideWhenUsed="0"/>
+    <w:lsdException w:name="Medium List 2 Accent 6" w:semiHidden="0" w:uiPriority="66" w:unhideWhenUsed="0"/>
+    <w:lsdException w:name="Medium Grid 1 Accent 6" w:semiHidden="0" w:uiPriority="67" w:unhideWhenUsed="0"/>
+    <w:lsdException w:name="Medium Grid 2 Accent 6" w:semiHidden="0" w:uiPriority="68" w:unhideWhenUsed="0"/>
+    <w:lsdException w:name="Medium Grid 3 Accent 6" w:semiHidden="0" w:uiPriority="69" w:unhideWhenUsed="0"/>
+    <w:lsdException w:name="Dark List Accent 6" w:semiHidden="0" w:uiPriority="70" w:unhideWhenUsed="0"/>
+    <w:lsdException w:name="Colorful Shading Accent 6" w:semiHidden="0" w:uiPriority="71" w:unhideWhenUsed="0"/>
+    <w:lsdException w:name="Colorful List Accent 6" w:semiHidden="0" w:uiPriority="72" w:unhideWhenUsed="0"/>
+    <w:lsdException w:name="Colorful Grid Accent 6" w:semiHidden="0" w:uiPriority="73" w:unhideWhenUsed="0"/>
+    <w:lsdException w:name="Subtle Emphasis" w:semiHidden="0" w:uiPriority="19" w:unhideWhenUsed="0" w:qFormat="1"/>
+    <w:lsdException w:name="Intense Emphasis" w:semiHidden="0" w:uiPriority="21" w:unhideWhenUsed="0" w:qFormat="1"/>
+    <w:lsdException w:name="Subtle Reference" w:semiHidden="0" w:uiPriority="31" w:unhideWhenUsed="0" w:qFormat="1"/>
+    <w:lsdException w:name="Intense Reference" w:semiHidden="0" w:uiPriority="32" w:unhideWhenUsed="0" w:qFormat="1"/>
+    <w:lsdException w:name="Book Title" w:semiHidden="0" w:uiPriority="33" w:unhideWhenUsed="0" w:qFormat="1"/>
+    <w:lsdException w:name="Bibliography" w:uiPriority="37"/>
+    <w:lsdException w:name="TOC Heading" w:uiPriority="39" w:qFormat="1"/>
+  </w:latentStyles>
+  <w:style w:type="paragraph" w:default="1" w:styleId="Normal">
+    <w:name w:val="Normal"/>
+    <w:qFormat/>
+  </w:style>
+  <w:style w:type="character" w:default="1" w:styleId="DefaultParagraphFont">
+    <w:name w:val="Default Paragraph Font"/>
+    <w:uiPriority w:val="1"/>
+    <w:semiHidden/>
+    <w:unhideWhenUsed/>
+  </w:style>
+  <w:style w:type="table" w:default="1" w:styleId="TableNormal">
+    <w:name w:val="Normal Table"/>
+    <w:uiPriority w:val="99"/>
+    <w:semiHidden/>
+    <w:unhideWhenUsed/>
+    <w:tblPr>
+      <w:tblInd w:w="0" w:type="dxa"/>
+      <w:tblCellMar>
+        <w:top w:w="0" w:type="dxa"/>
+        <w:left w:w="108" w:type="dxa"/>
+        <w:bottom w:w="0" w:type="dxa"/>
+        <w:right w:w="108" w:type="dxa"/>
+      </w:tblCellMar>
+    </w:tblPr>
+  </w:style>
+  <w:style w:type="numbering" w:default="1" w:styleId="NoList">
+    <w:name w:val="No List"/>
+    <w:uiPriority w:val="99"/>
+    <w:semiHidden/>
+    <w:unhideWhenUsed/>
   </w:style>
 </w:styles>
 </file>

</xml_diff>